<commit_message>
update doc and example
</commit_message>
<xml_diff>
--- a/docs/用户手册.docx
+++ b/docs/用户手册.docx
@@ -274,6 +274,7 @@
           <w:docPartUnique/>
         </w:docPartObj>
       </w:sdtPr>
+      <w:sdtEndPr/>
       <w:sdtContent>
         <w:p>
           <w:pPr>
@@ -319,7 +320,7 @@
             </w:rPr>
             <w:fldChar w:fldCharType="separate"/>
           </w:r>
-          <w:hyperlink w:anchor="_Toc13225491" w:history="1">
+          <w:hyperlink w:anchor="_Toc13474729" w:history="1">
             <w:r>
               <w:rPr>
                 <w:rStyle w:val="aa"/>
@@ -366,7 +367,7 @@
                 <w:noProof/>
                 <w:webHidden/>
               </w:rPr>
-              <w:instrText xml:space="preserve"> PAGEREF _Toc13225491 \h </w:instrText>
+              <w:instrText xml:space="preserve"> PAGEREF _Toc13474729 \h </w:instrText>
             </w:r>
             <w:r>
               <w:rPr>
@@ -386,7 +387,7 @@
                 <w:noProof/>
                 <w:webHidden/>
               </w:rPr>
-              <w:t>1</w:t>
+              <w:t>2</w:t>
             </w:r>
             <w:r>
               <w:rPr>
@@ -408,7 +409,7 @@
               <w:noProof/>
             </w:rPr>
           </w:pPr>
-          <w:hyperlink w:anchor="_Toc13225492" w:history="1">
+          <w:hyperlink w:anchor="_Toc13474730" w:history="1">
             <w:r>
               <w:rPr>
                 <w:rStyle w:val="aa"/>
@@ -455,7 +456,7 @@
                 <w:noProof/>
                 <w:webHidden/>
               </w:rPr>
-              <w:instrText xml:space="preserve"> PAGEREF _Toc13225492 \h </w:instrText>
+              <w:instrText xml:space="preserve"> PAGEREF _Toc13474730 \h </w:instrText>
             </w:r>
             <w:r>
               <w:rPr>
@@ -497,7 +498,7 @@
               <w:noProof/>
             </w:rPr>
           </w:pPr>
-          <w:hyperlink w:anchor="_Toc13225493" w:history="1">
+          <w:hyperlink w:anchor="_Toc13474731" w:history="1">
             <w:r>
               <w:rPr>
                 <w:rStyle w:val="aa"/>
@@ -544,7 +545,7 @@
                 <w:noProof/>
                 <w:webHidden/>
               </w:rPr>
-              <w:instrText xml:space="preserve"> PAGEREF _Toc13225493 \h </w:instrText>
+              <w:instrText xml:space="preserve"> PAGEREF _Toc13474731 \h </w:instrText>
             </w:r>
             <w:r>
               <w:rPr>
@@ -586,7 +587,7 @@
               <w:noProof/>
             </w:rPr>
           </w:pPr>
-          <w:hyperlink w:anchor="_Toc13225494" w:history="1">
+          <w:hyperlink w:anchor="_Toc13474732" w:history="1">
             <w:r>
               <w:rPr>
                 <w:rStyle w:val="aa"/>
@@ -633,7 +634,7 @@
                 <w:noProof/>
                 <w:webHidden/>
               </w:rPr>
-              <w:instrText xml:space="preserve"> PAGEREF _Toc13225494 \h </w:instrText>
+              <w:instrText xml:space="preserve"> PAGEREF _Toc13474732 \h </w:instrText>
             </w:r>
             <w:r>
               <w:rPr>
@@ -675,7 +676,7 @@
               <w:noProof/>
             </w:rPr>
           </w:pPr>
-          <w:hyperlink w:anchor="_Toc13225495" w:history="1">
+          <w:hyperlink w:anchor="_Toc13474733" w:history="1">
             <w:r>
               <w:rPr>
                 <w:rStyle w:val="aa"/>
@@ -701,7 +702,7 @@
                 <w:rStyle w:val="aa"/>
                 <w:noProof/>
               </w:rPr>
-              <w:t>的优势分析</w:t>
+              <w:t>的使用范围</w:t>
             </w:r>
             <w:r>
               <w:rPr>
@@ -722,7 +723,7 @@
                 <w:noProof/>
                 <w:webHidden/>
               </w:rPr>
-              <w:instrText xml:space="preserve"> PAGEREF _Toc13225495 \h </w:instrText>
+              <w:instrText xml:space="preserve"> PAGEREF _Toc13474733 \h </w:instrText>
             </w:r>
             <w:r>
               <w:rPr>
@@ -743,91 +744,6 @@
                 <w:webHidden/>
               </w:rPr>
               <w:t>3</w:t>
-            </w:r>
-            <w:r>
-              <w:rPr>
-                <w:noProof/>
-                <w:webHidden/>
-              </w:rPr>
-              <w:fldChar w:fldCharType="end"/>
-            </w:r>
-          </w:hyperlink>
-        </w:p>
-        <w:p>
-          <w:pPr>
-            <w:pStyle w:val="22"/>
-            <w:rPr>
-              <w:noProof/>
-            </w:rPr>
-          </w:pPr>
-          <w:hyperlink w:anchor="_Toc13225496" w:history="1">
-            <w:r>
-              <w:rPr>
-                <w:rStyle w:val="aa"/>
-                <w:noProof/>
-              </w:rPr>
-              <w:t>2</w:t>
-            </w:r>
-            <w:r>
-              <w:rPr>
-                <w:noProof/>
-              </w:rPr>
-              <w:tab/>
-            </w:r>
-            <w:r>
-              <w:rPr>
-                <w:rStyle w:val="aa"/>
-                <w:noProof/>
-              </w:rPr>
-              <w:t>CAVD</w:t>
-            </w:r>
-            <w:r>
-              <w:rPr>
-                <w:rStyle w:val="aa"/>
-                <w:noProof/>
-              </w:rPr>
-              <w:t>代码结构与编译方式</w:t>
-            </w:r>
-            <w:r>
-              <w:rPr>
-                <w:noProof/>
-                <w:webHidden/>
-              </w:rPr>
-              <w:tab/>
-            </w:r>
-            <w:r>
-              <w:rPr>
-                <w:noProof/>
-                <w:webHidden/>
-              </w:rPr>
-              <w:fldChar w:fldCharType="begin"/>
-            </w:r>
-            <w:r>
-              <w:rPr>
-                <w:noProof/>
-                <w:webHidden/>
-              </w:rPr>
-              <w:instrText xml:space="preserve"> PAGEREF _Toc13225496 \h </w:instrText>
-            </w:r>
-            <w:r>
-              <w:rPr>
-                <w:noProof/>
-                <w:webHidden/>
-              </w:rPr>
-            </w:r>
-            <w:r>
-              <w:rPr>
-                <w:noProof/>
-                <w:webHidden/>
-              </w:rPr>
-              <w:fldChar w:fldCharType="separate"/>
-            </w:r>
-            <w:r>
-              <w:rPr>
-                <w:noProof/>
-                <w:webHidden/>
-              </w:rPr>
-              <w:t>5</w:t>
             </w:r>
             <w:r>
               <w:rPr>
@@ -849,13 +765,13 @@
               <w:noProof/>
             </w:rPr>
           </w:pPr>
-          <w:hyperlink w:anchor="_Toc13225497" w:history="1">
+          <w:hyperlink w:anchor="_Toc13474734" w:history="1">
             <w:r>
               <w:rPr>
                 <w:rStyle w:val="aa"/>
                 <w:noProof/>
               </w:rPr>
-              <w:t>2.1</w:t>
+              <w:t>1.5</w:t>
             </w:r>
             <w:r>
               <w:rPr>
@@ -875,7 +791,7 @@
                 <w:rStyle w:val="aa"/>
                 <w:noProof/>
               </w:rPr>
-              <w:t>的目录结构</w:t>
+              <w:t>的优势分析</w:t>
             </w:r>
             <w:r>
               <w:rPr>
@@ -896,7 +812,7 @@
                 <w:noProof/>
                 <w:webHidden/>
               </w:rPr>
-              <w:instrText xml:space="preserve"> PAGEREF _Toc13225497 \h </w:instrText>
+              <w:instrText xml:space="preserve"> PAGEREF _Toc13474734 \h </w:instrText>
             </w:r>
             <w:r>
               <w:rPr>
@@ -916,7 +832,92 @@
                 <w:noProof/>
                 <w:webHidden/>
               </w:rPr>
-              <w:t>5</w:t>
+              <w:t>3</w:t>
+            </w:r>
+            <w:r>
+              <w:rPr>
+                <w:noProof/>
+                <w:webHidden/>
+              </w:rPr>
+              <w:fldChar w:fldCharType="end"/>
+            </w:r>
+          </w:hyperlink>
+        </w:p>
+        <w:p>
+          <w:pPr>
+            <w:pStyle w:val="22"/>
+            <w:rPr>
+              <w:noProof/>
+            </w:rPr>
+          </w:pPr>
+          <w:hyperlink w:anchor="_Toc13474735" w:history="1">
+            <w:r>
+              <w:rPr>
+                <w:rStyle w:val="aa"/>
+                <w:noProof/>
+              </w:rPr>
+              <w:t>2</w:t>
+            </w:r>
+            <w:r>
+              <w:rPr>
+                <w:noProof/>
+              </w:rPr>
+              <w:tab/>
+            </w:r>
+            <w:r>
+              <w:rPr>
+                <w:rStyle w:val="aa"/>
+                <w:noProof/>
+              </w:rPr>
+              <w:t>CAVD</w:t>
+            </w:r>
+            <w:r>
+              <w:rPr>
+                <w:rStyle w:val="aa"/>
+                <w:noProof/>
+              </w:rPr>
+              <w:t>代码结构与编译方式</w:t>
+            </w:r>
+            <w:r>
+              <w:rPr>
+                <w:noProof/>
+                <w:webHidden/>
+              </w:rPr>
+              <w:tab/>
+            </w:r>
+            <w:r>
+              <w:rPr>
+                <w:noProof/>
+                <w:webHidden/>
+              </w:rPr>
+              <w:fldChar w:fldCharType="begin"/>
+            </w:r>
+            <w:r>
+              <w:rPr>
+                <w:noProof/>
+                <w:webHidden/>
+              </w:rPr>
+              <w:instrText xml:space="preserve"> PAGEREF _Toc13474735 \h </w:instrText>
+            </w:r>
+            <w:r>
+              <w:rPr>
+                <w:noProof/>
+                <w:webHidden/>
+              </w:rPr>
+            </w:r>
+            <w:r>
+              <w:rPr>
+                <w:noProof/>
+                <w:webHidden/>
+              </w:rPr>
+              <w:fldChar w:fldCharType="separate"/>
+            </w:r>
+            <w:r>
+              <w:rPr>
+                <w:noProof/>
+                <w:webHidden/>
+              </w:rPr>
+              <w:t>6</w:t>
             </w:r>
             <w:r>
               <w:rPr>
@@ -938,13 +939,13 @@
               <w:noProof/>
             </w:rPr>
           </w:pPr>
-          <w:hyperlink w:anchor="_Toc13225498" w:history="1">
+          <w:hyperlink w:anchor="_Toc13474736" w:history="1">
             <w:r>
               <w:rPr>
                 <w:rStyle w:val="aa"/>
                 <w:noProof/>
               </w:rPr>
-              <w:t>2.2</w:t>
+              <w:t>2.1</w:t>
             </w:r>
             <w:r>
               <w:rPr>
@@ -964,7 +965,7 @@
                 <w:rStyle w:val="aa"/>
                 <w:noProof/>
               </w:rPr>
-              <w:t>的安装方法</w:t>
+              <w:t>的目录结构</w:t>
             </w:r>
             <w:r>
               <w:rPr>
@@ -985,7 +986,7 @@
                 <w:noProof/>
                 <w:webHidden/>
               </w:rPr>
-              <w:instrText xml:space="preserve"> PAGEREF _Toc13225498 \h </w:instrText>
+              <w:instrText xml:space="preserve"> PAGEREF _Toc13474736 \h </w:instrText>
             </w:r>
             <w:r>
               <w:rPr>
@@ -1005,92 +1006,7 @@
                 <w:noProof/>
                 <w:webHidden/>
               </w:rPr>
-              <w:t>5</w:t>
-            </w:r>
-            <w:r>
-              <w:rPr>
-                <w:noProof/>
-                <w:webHidden/>
-              </w:rPr>
-              <w:fldChar w:fldCharType="end"/>
-            </w:r>
-          </w:hyperlink>
-        </w:p>
-        <w:p>
-          <w:pPr>
-            <w:pStyle w:val="22"/>
-            <w:rPr>
-              <w:noProof/>
-            </w:rPr>
-          </w:pPr>
-          <w:hyperlink w:anchor="_Toc13225499" w:history="1">
-            <w:r>
-              <w:rPr>
-                <w:rStyle w:val="aa"/>
-                <w:noProof/>
-              </w:rPr>
-              <w:t>3</w:t>
-            </w:r>
-            <w:r>
-              <w:rPr>
-                <w:noProof/>
-              </w:rPr>
-              <w:tab/>
-            </w:r>
-            <w:r>
-              <w:rPr>
-                <w:rStyle w:val="aa"/>
-                <w:noProof/>
-              </w:rPr>
-              <w:t>CAVD</w:t>
-            </w:r>
-            <w:r>
-              <w:rPr>
-                <w:rStyle w:val="aa"/>
-                <w:noProof/>
-              </w:rPr>
-              <w:t>的计算说明</w:t>
-            </w:r>
-            <w:r>
-              <w:rPr>
-                <w:noProof/>
-                <w:webHidden/>
-              </w:rPr>
-              <w:tab/>
-            </w:r>
-            <w:r>
-              <w:rPr>
-                <w:noProof/>
-                <w:webHidden/>
-              </w:rPr>
-              <w:fldChar w:fldCharType="begin"/>
-            </w:r>
-            <w:r>
-              <w:rPr>
-                <w:noProof/>
-                <w:webHidden/>
-              </w:rPr>
-              <w:instrText xml:space="preserve"> PAGEREF _Toc13225499 \h </w:instrText>
-            </w:r>
-            <w:r>
-              <w:rPr>
-                <w:noProof/>
-                <w:webHidden/>
-              </w:rPr>
-            </w:r>
-            <w:r>
-              <w:rPr>
-                <w:noProof/>
-                <w:webHidden/>
-              </w:rPr>
-              <w:fldChar w:fldCharType="separate"/>
-            </w:r>
-            <w:r>
-              <w:rPr>
-                <w:noProof/>
-                <w:webHidden/>
-              </w:rPr>
-              <w:t>7</w:t>
+              <w:t>6</w:t>
             </w:r>
             <w:r>
               <w:rPr>
@@ -1112,13 +1028,13 @@
               <w:noProof/>
             </w:rPr>
           </w:pPr>
-          <w:hyperlink w:anchor="_Toc13225502" w:history="1">
+          <w:hyperlink w:anchor="_Toc13474737" w:history="1">
             <w:r>
               <w:rPr>
                 <w:rStyle w:val="aa"/>
                 <w:noProof/>
               </w:rPr>
-              <w:t>3.1</w:t>
+              <w:t>2.2</w:t>
             </w:r>
             <w:r>
               <w:rPr>
@@ -1138,7 +1054,7 @@
                 <w:rStyle w:val="aa"/>
                 <w:noProof/>
               </w:rPr>
-              <w:t>的基本原理</w:t>
+              <w:t>的安装方法</w:t>
             </w:r>
             <w:r>
               <w:rPr>
@@ -1159,7 +1075,7 @@
                 <w:noProof/>
                 <w:webHidden/>
               </w:rPr>
-              <w:instrText xml:space="preserve"> PAGEREF _Toc13225502 \h </w:instrText>
+              <w:instrText xml:space="preserve"> PAGEREF _Toc13474737 \h </w:instrText>
             </w:r>
             <w:r>
               <w:rPr>
@@ -1179,7 +1095,92 @@
                 <w:noProof/>
                 <w:webHidden/>
               </w:rPr>
-              <w:t>7</w:t>
+              <w:t>6</w:t>
+            </w:r>
+            <w:r>
+              <w:rPr>
+                <w:noProof/>
+                <w:webHidden/>
+              </w:rPr>
+              <w:fldChar w:fldCharType="end"/>
+            </w:r>
+          </w:hyperlink>
+        </w:p>
+        <w:p>
+          <w:pPr>
+            <w:pStyle w:val="22"/>
+            <w:rPr>
+              <w:noProof/>
+            </w:rPr>
+          </w:pPr>
+          <w:hyperlink w:anchor="_Toc13474738" w:history="1">
+            <w:r>
+              <w:rPr>
+                <w:rStyle w:val="aa"/>
+                <w:noProof/>
+              </w:rPr>
+              <w:t>3</w:t>
+            </w:r>
+            <w:r>
+              <w:rPr>
+                <w:noProof/>
+              </w:rPr>
+              <w:tab/>
+            </w:r>
+            <w:r>
+              <w:rPr>
+                <w:rStyle w:val="aa"/>
+                <w:noProof/>
+              </w:rPr>
+              <w:t>CAVD</w:t>
+            </w:r>
+            <w:r>
+              <w:rPr>
+                <w:rStyle w:val="aa"/>
+                <w:noProof/>
+              </w:rPr>
+              <w:t>的计算说明</w:t>
+            </w:r>
+            <w:r>
+              <w:rPr>
+                <w:noProof/>
+                <w:webHidden/>
+              </w:rPr>
+              <w:tab/>
+            </w:r>
+            <w:r>
+              <w:rPr>
+                <w:noProof/>
+                <w:webHidden/>
+              </w:rPr>
+              <w:fldChar w:fldCharType="begin"/>
+            </w:r>
+            <w:r>
+              <w:rPr>
+                <w:noProof/>
+                <w:webHidden/>
+              </w:rPr>
+              <w:instrText xml:space="preserve"> PAGEREF _Toc13474738 \h </w:instrText>
+            </w:r>
+            <w:r>
+              <w:rPr>
+                <w:noProof/>
+                <w:webHidden/>
+              </w:rPr>
+            </w:r>
+            <w:r>
+              <w:rPr>
+                <w:noProof/>
+                <w:webHidden/>
+              </w:rPr>
+              <w:fldChar w:fldCharType="separate"/>
+            </w:r>
+            <w:r>
+              <w:rPr>
+                <w:noProof/>
+                <w:webHidden/>
+              </w:rPr>
+              <w:t>8</w:t>
             </w:r>
             <w:r>
               <w:rPr>
@@ -1201,13 +1202,13 @@
               <w:noProof/>
             </w:rPr>
           </w:pPr>
-          <w:hyperlink w:anchor="_Toc13225503" w:history="1">
+          <w:hyperlink w:anchor="_Toc13474741" w:history="1">
             <w:r>
               <w:rPr>
                 <w:rStyle w:val="aa"/>
                 <w:noProof/>
               </w:rPr>
-              <w:t>3.2</w:t>
+              <w:t>3.1</w:t>
             </w:r>
             <w:r>
               <w:rPr>
@@ -1227,7 +1228,7 @@
                 <w:rStyle w:val="aa"/>
                 <w:noProof/>
               </w:rPr>
-              <w:t>涉及的数据文件说明</w:t>
+              <w:t>的基本原理</w:t>
             </w:r>
             <w:r>
               <w:rPr>
@@ -1248,7 +1249,7 @@
                 <w:noProof/>
                 <w:webHidden/>
               </w:rPr>
-              <w:instrText xml:space="preserve"> PAGEREF _Toc13225503 \h </w:instrText>
+              <w:instrText xml:space="preserve"> PAGEREF _Toc13474741 \h </w:instrText>
             </w:r>
             <w:r>
               <w:rPr>
@@ -1268,7 +1269,7 @@
                 <w:noProof/>
                 <w:webHidden/>
               </w:rPr>
-              <w:t>10</w:t>
+              <w:t>8</w:t>
             </w:r>
             <w:r>
               <w:rPr>
@@ -1290,13 +1291,13 @@
               <w:noProof/>
             </w:rPr>
           </w:pPr>
-          <w:hyperlink w:anchor="_Toc13225504" w:history="1">
+          <w:hyperlink w:anchor="_Toc13474742" w:history="1">
             <w:r>
               <w:rPr>
                 <w:rStyle w:val="aa"/>
                 <w:noProof/>
               </w:rPr>
-              <w:t>3.3</w:t>
+              <w:t>3.2</w:t>
             </w:r>
             <w:r>
               <w:rPr>
@@ -1316,7 +1317,7 @@
                 <w:rStyle w:val="aa"/>
                 <w:noProof/>
               </w:rPr>
-              <w:t>计算参数的说明</w:t>
+              <w:t>涉及的数据文件说明</w:t>
             </w:r>
             <w:r>
               <w:rPr>
@@ -1337,7 +1338,7 @@
                 <w:noProof/>
                 <w:webHidden/>
               </w:rPr>
-              <w:instrText xml:space="preserve"> PAGEREF _Toc13225504 \h </w:instrText>
+              <w:instrText xml:space="preserve"> PAGEREF _Toc13474742 \h </w:instrText>
             </w:r>
             <w:r>
               <w:rPr>
@@ -1357,7 +1358,7 @@
                 <w:noProof/>
                 <w:webHidden/>
               </w:rPr>
-              <w:t>10</w:t>
+              <w:t>11</w:t>
             </w:r>
             <w:r>
               <w:rPr>
@@ -1379,13 +1380,13 @@
               <w:noProof/>
             </w:rPr>
           </w:pPr>
-          <w:hyperlink w:anchor="_Toc13225505" w:history="1">
+          <w:hyperlink w:anchor="_Toc13474743" w:history="1">
             <w:r>
               <w:rPr>
                 <w:rStyle w:val="aa"/>
                 <w:noProof/>
               </w:rPr>
-              <w:t>3.4</w:t>
+              <w:t>3.3</w:t>
             </w:r>
             <w:r>
               <w:rPr>
@@ -1405,7 +1406,7 @@
                 <w:rStyle w:val="aa"/>
                 <w:noProof/>
               </w:rPr>
-              <w:t>的文件格式说明</w:t>
+              <w:t>计算参数的说明</w:t>
             </w:r>
             <w:r>
               <w:rPr>
@@ -1426,7 +1427,7 @@
                 <w:noProof/>
                 <w:webHidden/>
               </w:rPr>
-              <w:instrText xml:space="preserve"> PAGEREF _Toc13225505 \h </w:instrText>
+              <w:instrText xml:space="preserve"> PAGEREF _Toc13474743 \h </w:instrText>
             </w:r>
             <w:r>
               <w:rPr>
@@ -1446,92 +1447,7 @@
                 <w:noProof/>
                 <w:webHidden/>
               </w:rPr>
-              <w:t>13</w:t>
-            </w:r>
-            <w:r>
-              <w:rPr>
-                <w:noProof/>
-                <w:webHidden/>
-              </w:rPr>
-              <w:fldChar w:fldCharType="end"/>
-            </w:r>
-          </w:hyperlink>
-        </w:p>
-        <w:p>
-          <w:pPr>
-            <w:pStyle w:val="22"/>
-            <w:rPr>
-              <w:noProof/>
-            </w:rPr>
-          </w:pPr>
-          <w:hyperlink w:anchor="_Toc13225506" w:history="1">
-            <w:r>
-              <w:rPr>
-                <w:rStyle w:val="aa"/>
-                <w:noProof/>
-              </w:rPr>
-              <w:t>4</w:t>
-            </w:r>
-            <w:r>
-              <w:rPr>
-                <w:noProof/>
-              </w:rPr>
-              <w:tab/>
-            </w:r>
-            <w:r>
-              <w:rPr>
-                <w:rStyle w:val="aa"/>
-                <w:noProof/>
-              </w:rPr>
-              <w:t>CAVD</w:t>
-            </w:r>
-            <w:r>
-              <w:rPr>
-                <w:rStyle w:val="aa"/>
-                <w:noProof/>
-              </w:rPr>
-              <w:t>的接口说明</w:t>
-            </w:r>
-            <w:r>
-              <w:rPr>
-                <w:noProof/>
-                <w:webHidden/>
-              </w:rPr>
-              <w:tab/>
-            </w:r>
-            <w:r>
-              <w:rPr>
-                <w:noProof/>
-                <w:webHidden/>
-              </w:rPr>
-              <w:fldChar w:fldCharType="begin"/>
-            </w:r>
-            <w:r>
-              <w:rPr>
-                <w:noProof/>
-                <w:webHidden/>
-              </w:rPr>
-              <w:instrText xml:space="preserve"> PAGEREF _Toc13225506 \h </w:instrText>
-            </w:r>
-            <w:r>
-              <w:rPr>
-                <w:noProof/>
-                <w:webHidden/>
-              </w:rPr>
-            </w:r>
-            <w:r>
-              <w:rPr>
-                <w:noProof/>
-                <w:webHidden/>
-              </w:rPr>
-              <w:fldChar w:fldCharType="separate"/>
-            </w:r>
-            <w:r>
-              <w:rPr>
-                <w:noProof/>
-                <w:webHidden/>
-              </w:rPr>
-              <w:t>16</w:t>
+              <w:t>11</w:t>
             </w:r>
             <w:r>
               <w:rPr>
@@ -1553,13 +1469,13 @@
               <w:noProof/>
             </w:rPr>
           </w:pPr>
-          <w:hyperlink w:anchor="_Toc13225508" w:history="1">
+          <w:hyperlink w:anchor="_Toc13474744" w:history="1">
             <w:r>
               <w:rPr>
                 <w:rStyle w:val="aa"/>
                 <w:noProof/>
               </w:rPr>
-              <w:t>4.1</w:t>
+              <w:t>3.4</w:t>
             </w:r>
             <w:r>
               <w:rPr>
@@ -1572,7 +1488,14 @@
                 <w:rStyle w:val="aa"/>
                 <w:noProof/>
               </w:rPr>
-              <w:t>cavd.EffectiveRadCom</w:t>
+              <w:t>CAVD</w:t>
+            </w:r>
+            <w:r>
+              <w:rPr>
+                <w:rStyle w:val="aa"/>
+                <w:noProof/>
+              </w:rPr>
+              <w:t>的文件格式说明</w:t>
             </w:r>
             <w:r>
               <w:rPr>
@@ -1593,7 +1516,92 @@
                 <w:noProof/>
                 <w:webHidden/>
               </w:rPr>
-              <w:instrText xml:space="preserve"> PAGEREF _Toc13225508 \h </w:instrText>
+              <w:instrText xml:space="preserve"> PAGEREF _Toc13474744 \h </w:instrText>
+            </w:r>
+            <w:r>
+              <w:rPr>
+                <w:noProof/>
+                <w:webHidden/>
+              </w:rPr>
+            </w:r>
+            <w:r>
+              <w:rPr>
+                <w:noProof/>
+                <w:webHidden/>
+              </w:rPr>
+              <w:fldChar w:fldCharType="separate"/>
+            </w:r>
+            <w:r>
+              <w:rPr>
+                <w:noProof/>
+                <w:webHidden/>
+              </w:rPr>
+              <w:t>14</w:t>
+            </w:r>
+            <w:r>
+              <w:rPr>
+                <w:noProof/>
+                <w:webHidden/>
+              </w:rPr>
+              <w:fldChar w:fldCharType="end"/>
+            </w:r>
+          </w:hyperlink>
+        </w:p>
+        <w:p>
+          <w:pPr>
+            <w:pStyle w:val="22"/>
+            <w:rPr>
+              <w:noProof/>
+            </w:rPr>
+          </w:pPr>
+          <w:hyperlink w:anchor="_Toc13474745" w:history="1">
+            <w:r>
+              <w:rPr>
+                <w:rStyle w:val="aa"/>
+                <w:noProof/>
+              </w:rPr>
+              <w:t>4</w:t>
+            </w:r>
+            <w:r>
+              <w:rPr>
+                <w:noProof/>
+              </w:rPr>
+              <w:tab/>
+            </w:r>
+            <w:r>
+              <w:rPr>
+                <w:rStyle w:val="aa"/>
+                <w:noProof/>
+              </w:rPr>
+              <w:t>CAVD</w:t>
+            </w:r>
+            <w:r>
+              <w:rPr>
+                <w:rStyle w:val="aa"/>
+                <w:noProof/>
+              </w:rPr>
+              <w:t>的接口说明</w:t>
+            </w:r>
+            <w:r>
+              <w:rPr>
+                <w:noProof/>
+                <w:webHidden/>
+              </w:rPr>
+              <w:tab/>
+            </w:r>
+            <w:r>
+              <w:rPr>
+                <w:noProof/>
+                <w:webHidden/>
+              </w:rPr>
+              <w:fldChar w:fldCharType="begin"/>
+            </w:r>
+            <w:r>
+              <w:rPr>
+                <w:noProof/>
+                <w:webHidden/>
+              </w:rPr>
+              <w:instrText xml:space="preserve"> PAGEREF _Toc13474745 \h </w:instrText>
             </w:r>
             <w:r>
               <w:rPr>
@@ -1635,13 +1643,13 @@
               <w:noProof/>
             </w:rPr>
           </w:pPr>
-          <w:hyperlink w:anchor="_Toc13225509" w:history="1">
+          <w:hyperlink w:anchor="_Toc13474747" w:history="1">
             <w:r>
               <w:rPr>
                 <w:rStyle w:val="aa"/>
                 <w:noProof/>
               </w:rPr>
-              <w:t>4.2</w:t>
+              <w:t>4.1</w:t>
             </w:r>
             <w:r>
               <w:rPr>
@@ -1654,7 +1662,7 @@
                 <w:rStyle w:val="aa"/>
                 <w:noProof/>
               </w:rPr>
-              <w:t>cavd.BIComputation</w:t>
+              <w:t>cavd.getIonicRadii</w:t>
             </w:r>
             <w:r>
               <w:rPr>
@@ -1675,7 +1683,7 @@
                 <w:noProof/>
                 <w:webHidden/>
               </w:rPr>
-              <w:instrText xml:space="preserve"> PAGEREF _Toc13225509 \h </w:instrText>
+              <w:instrText xml:space="preserve"> PAGEREF _Toc13474747 \h </w:instrText>
             </w:r>
             <w:r>
               <w:rPr>
@@ -1717,13 +1725,13 @@
               <w:noProof/>
             </w:rPr>
           </w:pPr>
-          <w:hyperlink w:anchor="_Toc13225510" w:history="1">
+          <w:hyperlink w:anchor="_Toc13474748" w:history="1">
             <w:r>
               <w:rPr>
                 <w:rStyle w:val="aa"/>
                 <w:noProof/>
               </w:rPr>
-              <w:t>4.3</w:t>
+              <w:t>4.2</w:t>
             </w:r>
             <w:r>
               <w:rPr>
@@ -1736,7 +1744,7 @@
                 <w:rStyle w:val="aa"/>
                 <w:noProof/>
               </w:rPr>
-              <w:t>cavd. ConnValListCom</w:t>
+              <w:t>cavd.BIComputation</w:t>
             </w:r>
             <w:r>
               <w:rPr>
@@ -1757,7 +1765,7 @@
                 <w:noProof/>
                 <w:webHidden/>
               </w:rPr>
-              <w:instrText xml:space="preserve"> PAGEREF _Toc13225510 \h </w:instrText>
+              <w:instrText xml:space="preserve"> PAGEREF _Toc13474748 \h </w:instrText>
             </w:r>
             <w:r>
               <w:rPr>
@@ -1777,7 +1785,7 @@
                 <w:noProof/>
                 <w:webHidden/>
               </w:rPr>
-              <w:t>18</w:t>
+              <w:t>17</w:t>
             </w:r>
             <w:r>
               <w:rPr>
@@ -1799,13 +1807,13 @@
               <w:noProof/>
             </w:rPr>
           </w:pPr>
-          <w:hyperlink w:anchor="_Toc13225511" w:history="1">
+          <w:hyperlink w:anchor="_Toc13474749" w:history="1">
             <w:r>
               <w:rPr>
                 <w:rStyle w:val="aa"/>
                 <w:noProof/>
               </w:rPr>
-              <w:t>4.4</w:t>
+              <w:t>4.3</w:t>
             </w:r>
             <w:r>
               <w:rPr>
@@ -1818,7 +1826,7 @@
                 <w:rStyle w:val="aa"/>
                 <w:noProof/>
               </w:rPr>
-              <w:t>cavd. ChannelCom</w:t>
+              <w:t>cavd.ConnValListCom</w:t>
             </w:r>
             <w:r>
               <w:rPr>
@@ -1839,92 +1847,7 @@
                 <w:noProof/>
                 <w:webHidden/>
               </w:rPr>
-              <w:instrText xml:space="preserve"> PAGEREF _Toc13225511 \h </w:instrText>
-            </w:r>
-            <w:r>
-              <w:rPr>
-                <w:noProof/>
-                <w:webHidden/>
-              </w:rPr>
-            </w:r>
-            <w:r>
-              <w:rPr>
-                <w:noProof/>
-                <w:webHidden/>
-              </w:rPr>
-              <w:fldChar w:fldCharType="separate"/>
-            </w:r>
-            <w:r>
-              <w:rPr>
-                <w:noProof/>
-                <w:webHidden/>
-              </w:rPr>
-              <w:t>18</w:t>
-            </w:r>
-            <w:r>
-              <w:rPr>
-                <w:noProof/>
-                <w:webHidden/>
-              </w:rPr>
-              <w:fldChar w:fldCharType="end"/>
-            </w:r>
-          </w:hyperlink>
-        </w:p>
-        <w:p>
-          <w:pPr>
-            <w:pStyle w:val="22"/>
-            <w:rPr>
-              <w:noProof/>
-            </w:rPr>
-          </w:pPr>
-          <w:hyperlink w:anchor="_Toc13225512" w:history="1">
-            <w:r>
-              <w:rPr>
-                <w:rStyle w:val="aa"/>
-                <w:noProof/>
-              </w:rPr>
-              <w:t>5</w:t>
-            </w:r>
-            <w:r>
-              <w:rPr>
-                <w:noProof/>
-              </w:rPr>
-              <w:tab/>
-            </w:r>
-            <w:r>
-              <w:rPr>
-                <w:rStyle w:val="aa"/>
-                <w:noProof/>
-              </w:rPr>
-              <w:t>CAVD</w:t>
-            </w:r>
-            <w:r>
-              <w:rPr>
-                <w:rStyle w:val="aa"/>
-                <w:noProof/>
-              </w:rPr>
-              <w:t>的使用案例</w:t>
-            </w:r>
-            <w:r>
-              <w:rPr>
-                <w:noProof/>
-                <w:webHidden/>
-              </w:rPr>
-              <w:tab/>
-            </w:r>
-            <w:r>
-              <w:rPr>
-                <w:noProof/>
-                <w:webHidden/>
-              </w:rPr>
-              <w:fldChar w:fldCharType="begin"/>
-            </w:r>
-            <w:r>
-              <w:rPr>
-                <w:noProof/>
-                <w:webHidden/>
-              </w:rPr>
-              <w:instrText xml:space="preserve"> PAGEREF _Toc13225512 \h </w:instrText>
+              <w:instrText xml:space="preserve"> PAGEREF _Toc13474749 \h </w:instrText>
             </w:r>
             <w:r>
               <w:rPr>
@@ -1966,13 +1889,13 @@
               <w:noProof/>
             </w:rPr>
           </w:pPr>
-          <w:hyperlink w:anchor="_Toc13225514" w:history="1">
+          <w:hyperlink w:anchor="_Toc13474750" w:history="1">
             <w:r>
               <w:rPr>
                 <w:rStyle w:val="aa"/>
                 <w:noProof/>
               </w:rPr>
-              <w:t>5.1</w:t>
+              <w:t>4.4</w:t>
             </w:r>
             <w:r>
               <w:rPr>
@@ -1985,14 +1908,7 @@
                 <w:rStyle w:val="aa"/>
                 <w:noProof/>
               </w:rPr>
-              <w:t>计算</w:t>
-            </w:r>
-            <w:r>
-              <w:rPr>
-                <w:rStyle w:val="aa"/>
-                <w:noProof/>
-              </w:rPr>
-              <w:t>icsd_16713.cif</w:t>
+              <w:t>cavd.ChannelCom</w:t>
             </w:r>
             <w:r>
               <w:rPr>
@@ -2013,7 +1929,7 @@
                 <w:noProof/>
                 <w:webHidden/>
               </w:rPr>
-              <w:instrText xml:space="preserve"> PAGEREF _Toc13225514 \h </w:instrText>
+              <w:instrText xml:space="preserve"> PAGEREF _Toc13474750 \h </w:instrText>
             </w:r>
             <w:r>
               <w:rPr>
@@ -2034,6 +1950,91 @@
                 <w:webHidden/>
               </w:rPr>
               <w:t>19</w:t>
+            </w:r>
+            <w:r>
+              <w:rPr>
+                <w:noProof/>
+                <w:webHidden/>
+              </w:rPr>
+              <w:fldChar w:fldCharType="end"/>
+            </w:r>
+          </w:hyperlink>
+        </w:p>
+        <w:p>
+          <w:pPr>
+            <w:pStyle w:val="22"/>
+            <w:rPr>
+              <w:noProof/>
+            </w:rPr>
+          </w:pPr>
+          <w:hyperlink w:anchor="_Toc13474751" w:history="1">
+            <w:r>
+              <w:rPr>
+                <w:rStyle w:val="aa"/>
+                <w:noProof/>
+              </w:rPr>
+              <w:t>5</w:t>
+            </w:r>
+            <w:r>
+              <w:rPr>
+                <w:noProof/>
+              </w:rPr>
+              <w:tab/>
+            </w:r>
+            <w:r>
+              <w:rPr>
+                <w:rStyle w:val="aa"/>
+                <w:noProof/>
+              </w:rPr>
+              <w:t>CAVD</w:t>
+            </w:r>
+            <w:r>
+              <w:rPr>
+                <w:rStyle w:val="aa"/>
+                <w:noProof/>
+              </w:rPr>
+              <w:t>的使用案例</w:t>
+            </w:r>
+            <w:r>
+              <w:rPr>
+                <w:noProof/>
+                <w:webHidden/>
+              </w:rPr>
+              <w:tab/>
+            </w:r>
+            <w:r>
+              <w:rPr>
+                <w:noProof/>
+                <w:webHidden/>
+              </w:rPr>
+              <w:fldChar w:fldCharType="begin"/>
+            </w:r>
+            <w:r>
+              <w:rPr>
+                <w:noProof/>
+                <w:webHidden/>
+              </w:rPr>
+              <w:instrText xml:space="preserve"> PAGEREF _Toc13474751 \h </w:instrText>
+            </w:r>
+            <w:r>
+              <w:rPr>
+                <w:noProof/>
+                <w:webHidden/>
+              </w:rPr>
+            </w:r>
+            <w:r>
+              <w:rPr>
+                <w:noProof/>
+                <w:webHidden/>
+              </w:rPr>
+              <w:fldChar w:fldCharType="separate"/>
+            </w:r>
+            <w:r>
+              <w:rPr>
+                <w:noProof/>
+                <w:webHidden/>
+              </w:rPr>
+              <w:t>21</w:t>
             </w:r>
             <w:r>
               <w:rPr>
@@ -2055,7 +2056,96 @@
               <w:noProof/>
             </w:rPr>
           </w:pPr>
-          <w:hyperlink w:anchor="_Toc13225515" w:history="1">
+          <w:hyperlink w:anchor="_Toc13474753" w:history="1">
+            <w:r>
+              <w:rPr>
+                <w:rStyle w:val="aa"/>
+                <w:noProof/>
+              </w:rPr>
+              <w:t>5.1</w:t>
+            </w:r>
+            <w:r>
+              <w:rPr>
+                <w:noProof/>
+              </w:rPr>
+              <w:tab/>
+            </w:r>
+            <w:r>
+              <w:rPr>
+                <w:rStyle w:val="aa"/>
+                <w:noProof/>
+              </w:rPr>
+              <w:t>计算</w:t>
+            </w:r>
+            <w:r>
+              <w:rPr>
+                <w:rStyle w:val="aa"/>
+                <w:noProof/>
+              </w:rPr>
+              <w:t>icsd_16713.cif</w:t>
+            </w:r>
+            <w:r>
+              <w:rPr>
+                <w:noProof/>
+                <w:webHidden/>
+              </w:rPr>
+              <w:tab/>
+            </w:r>
+            <w:r>
+              <w:rPr>
+                <w:noProof/>
+                <w:webHidden/>
+              </w:rPr>
+              <w:fldChar w:fldCharType="begin"/>
+            </w:r>
+            <w:r>
+              <w:rPr>
+                <w:noProof/>
+                <w:webHidden/>
+              </w:rPr>
+              <w:instrText xml:space="preserve"> PAGEREF _Toc13474753 \h </w:instrText>
+            </w:r>
+            <w:r>
+              <w:rPr>
+                <w:noProof/>
+                <w:webHidden/>
+              </w:rPr>
+            </w:r>
+            <w:r>
+              <w:rPr>
+                <w:noProof/>
+                <w:webHidden/>
+              </w:rPr>
+              <w:fldChar w:fldCharType="separate"/>
+            </w:r>
+            <w:r>
+              <w:rPr>
+                <w:noProof/>
+                <w:webHidden/>
+              </w:rPr>
+              <w:t>21</w:t>
+            </w:r>
+            <w:r>
+              <w:rPr>
+                <w:noProof/>
+                <w:webHidden/>
+              </w:rPr>
+              <w:fldChar w:fldCharType="end"/>
+            </w:r>
+          </w:hyperlink>
+        </w:p>
+        <w:p>
+          <w:pPr>
+            <w:pStyle w:val="32"/>
+            <w:tabs>
+              <w:tab w:val="left" w:pos="1470"/>
+              <w:tab w:val="right" w:leader="dot" w:pos="8296"/>
+            </w:tabs>
+            <w:rPr>
+              <w:noProof/>
+            </w:rPr>
+          </w:pPr>
+          <w:hyperlink w:anchor="_Toc13474754" w:history="1">
             <w:r>
               <w:rPr>
                 <w:rStyle w:val="aa"/>
@@ -2109,7 +2199,7 @@
                 <w:noProof/>
                 <w:webHidden/>
               </w:rPr>
-              <w:instrText xml:space="preserve"> PAGEREF _Toc13225515 \h </w:instrText>
+              <w:instrText xml:space="preserve"> PAGEREF _Toc13474754 \h </w:instrText>
             </w:r>
             <w:r>
               <w:rPr>
@@ -2129,7 +2219,7 @@
                 <w:noProof/>
                 <w:webHidden/>
               </w:rPr>
-              <w:t>22</w:t>
+              <w:t>23</w:t>
             </w:r>
             <w:r>
               <w:rPr>
@@ -2174,7 +2264,6 @@
           <w:szCs w:val="32"/>
         </w:rPr>
       </w:pPr>
-      <w:bookmarkStart w:id="0" w:name="_Toc13225491"/>
       <w:r>
         <w:br w:type="page"/>
       </w:r>
@@ -2188,6 +2277,7 @@
         </w:numPr>
         <w:ind w:leftChars="0" w:right="210"/>
       </w:pPr>
+      <w:bookmarkStart w:id="0" w:name="_Toc13474729"/>
       <w:r>
         <w:rPr>
           <w:rFonts w:hint="eastAsia"/>
@@ -2613,7 +2703,7 @@
         </w:numPr>
         <w:ind w:leftChars="0" w:right="210"/>
       </w:pPr>
-      <w:bookmarkStart w:id="1" w:name="_Toc13225492"/>
+      <w:bookmarkStart w:id="1" w:name="_Toc13474730"/>
       <w:r>
         <w:t>CAVD</w:t>
       </w:r>
@@ -2819,7 +2909,7 @@
         </w:numPr>
         <w:ind w:leftChars="0" w:right="210"/>
       </w:pPr>
-      <w:bookmarkStart w:id="2" w:name="_Toc13225493"/>
+      <w:bookmarkStart w:id="2" w:name="_Toc13474731"/>
       <w:r>
         <w:t>CAVD</w:t>
       </w:r>
@@ -4340,7 +4430,7 @@
         </w:numPr>
         <w:ind w:leftChars="0" w:right="210"/>
       </w:pPr>
-      <w:bookmarkStart w:id="3" w:name="_Toc13225494"/>
+      <w:bookmarkStart w:id="3" w:name="_Toc13474732"/>
       <w:r>
         <w:t>CAVD</w:t>
       </w:r>
@@ -4495,7 +4585,7 @@
         </w:numPr>
         <w:ind w:leftChars="0" w:right="210"/>
       </w:pPr>
-      <w:bookmarkStart w:id="4" w:name="_Toc13225495"/>
+      <w:bookmarkStart w:id="4" w:name="_Toc13474733"/>
       <w:r>
         <w:rPr>
           <w:rFonts w:hint="eastAsia"/>
@@ -4508,6 +4598,7 @@
         </w:rPr>
         <w:t>的使用范围</w:t>
       </w:r>
+      <w:bookmarkEnd w:id="4"/>
     </w:p>
     <w:p>
       <w:pPr>
@@ -4518,7 +4609,6 @@
         </w:numPr>
         <w:ind w:firstLineChars="0"/>
       </w:pPr>
-      <w:bookmarkStart w:id="5" w:name="_GoBack"/>
       <w:r>
         <w:rPr>
           <w:rFonts w:hint="eastAsia"/>
@@ -4608,9 +4698,6 @@
           <w:numId w:val="34"/>
         </w:numPr>
         <w:ind w:firstLineChars="0"/>
-        <w:rPr>
-          <w:rFonts w:hint="eastAsia"/>
-        </w:rPr>
       </w:pPr>
       <w:r>
         <w:rPr>
@@ -4625,7 +4712,6 @@
         <w:t>。</w:t>
       </w:r>
     </w:p>
-    <w:bookmarkEnd w:id="5"/>
     <w:p>
       <w:pPr>
         <w:pStyle w:val="30"/>
@@ -4635,6 +4721,7 @@
         </w:numPr>
         <w:ind w:leftChars="0" w:right="210"/>
       </w:pPr>
+      <w:bookmarkStart w:id="5" w:name="_Toc13474734"/>
       <w:r>
         <w:t>CAVD</w:t>
       </w:r>
@@ -4647,7 +4734,7 @@
         </w:rPr>
         <w:t>优势分析</w:t>
       </w:r>
-      <w:bookmarkEnd w:id="4"/>
+      <w:bookmarkEnd w:id="5"/>
     </w:p>
     <w:p>
       <w:pPr>
@@ -7220,7 +7307,7 @@
         </w:numPr>
         <w:ind w:leftChars="0" w:right="210"/>
       </w:pPr>
-      <w:bookmarkStart w:id="6" w:name="_Toc13225496"/>
+      <w:bookmarkStart w:id="6" w:name="_Toc13474735"/>
       <w:r>
         <w:rPr>
           <w:rFonts w:hint="eastAsia"/>
@@ -7245,7 +7332,7 @@
         </w:numPr>
         <w:ind w:leftChars="0" w:right="210"/>
       </w:pPr>
-      <w:bookmarkStart w:id="7" w:name="_Toc13225497"/>
+      <w:bookmarkStart w:id="7" w:name="_Toc13474736"/>
       <w:r>
         <w:t>CAVD</w:t>
       </w:r>
@@ -7681,7 +7768,7 @@
         </w:numPr>
         <w:ind w:leftChars="0" w:right="210"/>
       </w:pPr>
-      <w:bookmarkStart w:id="8" w:name="_Toc13225498"/>
+      <w:bookmarkStart w:id="8" w:name="_Toc13474737"/>
       <w:r>
         <w:t>CAVD</w:t>
       </w:r>
@@ -8115,9 +8202,6 @@
                 <w:numId w:val="30"/>
               </w:numPr>
               <w:ind w:firstLineChars="0"/>
-              <w:rPr>
-                <w:rFonts w:hint="eastAsia"/>
-              </w:rPr>
             </w:pPr>
             <w:r>
               <w:rPr>
@@ -8226,9 +8310,6 @@
             <w:pPr>
               <w:pStyle w:val="a7"/>
               <w:ind w:leftChars="71" w:left="149" w:firstLineChars="0" w:firstLine="0"/>
-              <w:rPr>
-                <w:rFonts w:hint="eastAsia"/>
-              </w:rPr>
             </w:pPr>
             <w:r>
               <w:rPr>
@@ -8827,7 +8908,7 @@
         </w:numPr>
         <w:ind w:leftChars="0" w:right="210"/>
       </w:pPr>
-      <w:bookmarkStart w:id="9" w:name="_Toc13225499"/>
+      <w:bookmarkStart w:id="9" w:name="_Toc13474738"/>
       <w:r>
         <w:lastRenderedPageBreak/>
         <w:t>CAVD</w:t>
@@ -8874,11 +8955,15 @@
       <w:bookmarkStart w:id="12" w:name="_Toc528150381"/>
       <w:bookmarkStart w:id="13" w:name="_Toc13225475"/>
       <w:bookmarkStart w:id="14" w:name="_Toc13225500"/>
+      <w:bookmarkStart w:id="15" w:name="_Toc13474611"/>
+      <w:bookmarkStart w:id="16" w:name="_Toc13474739"/>
       <w:bookmarkEnd w:id="10"/>
       <w:bookmarkEnd w:id="11"/>
       <w:bookmarkEnd w:id="12"/>
       <w:bookmarkEnd w:id="13"/>
       <w:bookmarkEnd w:id="14"/>
+      <w:bookmarkEnd w:id="15"/>
+      <w:bookmarkEnd w:id="16"/>
     </w:p>
     <w:p>
       <w:pPr>
@@ -8900,16 +8985,20 @@
           <w:szCs w:val="32"/>
         </w:rPr>
       </w:pPr>
-      <w:bookmarkStart w:id="15" w:name="_Toc524090675"/>
-      <w:bookmarkStart w:id="16" w:name="_Toc528150305"/>
-      <w:bookmarkStart w:id="17" w:name="_Toc528150382"/>
-      <w:bookmarkStart w:id="18" w:name="_Toc13225476"/>
-      <w:bookmarkStart w:id="19" w:name="_Toc13225501"/>
-      <w:bookmarkEnd w:id="15"/>
-      <w:bookmarkEnd w:id="16"/>
+      <w:bookmarkStart w:id="17" w:name="_Toc524090675"/>
+      <w:bookmarkStart w:id="18" w:name="_Toc528150305"/>
+      <w:bookmarkStart w:id="19" w:name="_Toc528150382"/>
+      <w:bookmarkStart w:id="20" w:name="_Toc13225476"/>
+      <w:bookmarkStart w:id="21" w:name="_Toc13225501"/>
+      <w:bookmarkStart w:id="22" w:name="_Toc13474612"/>
+      <w:bookmarkStart w:id="23" w:name="_Toc13474740"/>
       <w:bookmarkEnd w:id="17"/>
       <w:bookmarkEnd w:id="18"/>
       <w:bookmarkEnd w:id="19"/>
+      <w:bookmarkEnd w:id="20"/>
+      <w:bookmarkEnd w:id="21"/>
+      <w:bookmarkEnd w:id="22"/>
+      <w:bookmarkEnd w:id="23"/>
     </w:p>
     <w:p>
       <w:pPr>
@@ -8920,7 +9009,7 @@
         </w:numPr>
         <w:ind w:leftChars="0" w:right="210"/>
       </w:pPr>
-      <w:bookmarkStart w:id="20" w:name="_Toc13225502"/>
+      <w:bookmarkStart w:id="24" w:name="_Toc13474741"/>
       <w:r>
         <w:rPr>
           <w:rFonts w:hint="eastAsia"/>
@@ -8933,7 +9022,7 @@
         </w:rPr>
         <w:t>的基本原理</w:t>
       </w:r>
-      <w:bookmarkEnd w:id="20"/>
+      <w:bookmarkEnd w:id="24"/>
     </w:p>
     <w:p>
       <w:pPr>
@@ -14617,7 +14706,7 @@
         </w:numPr>
         <w:ind w:leftChars="0" w:right="210"/>
       </w:pPr>
-      <w:bookmarkStart w:id="21" w:name="_Toc13225503"/>
+      <w:bookmarkStart w:id="25" w:name="_Toc13474742"/>
       <w:r>
         <w:t>CAVD</w:t>
       </w:r>
@@ -14630,7 +14719,7 @@
         </w:rPr>
         <w:t>数据文件说明</w:t>
       </w:r>
-      <w:bookmarkEnd w:id="21"/>
+      <w:bookmarkEnd w:id="25"/>
     </w:p>
     <w:p>
       <w:pPr>
@@ -14680,7 +14769,7 @@
         </w:numPr>
         <w:ind w:leftChars="0" w:right="210"/>
       </w:pPr>
-      <w:bookmarkStart w:id="22" w:name="_Toc13225504"/>
+      <w:bookmarkStart w:id="26" w:name="_Toc13474743"/>
       <w:r>
         <w:t>CAVD</w:t>
       </w:r>
@@ -14705,7 +14794,7 @@
         </w:rPr>
         <w:t>说明</w:t>
       </w:r>
-      <w:bookmarkEnd w:id="22"/>
+      <w:bookmarkEnd w:id="26"/>
     </w:p>
     <w:p>
       <w:pPr>
@@ -24401,7 +24490,7 @@
         </w:numPr>
         <w:ind w:left="777" w:right="210"/>
       </w:pPr>
-      <w:bookmarkStart w:id="23" w:name="_Toc13225505"/>
+      <w:bookmarkStart w:id="27" w:name="_Toc13474744"/>
       <w:r>
         <w:t>CAVD</w:t>
       </w:r>
@@ -24414,7 +24503,7 @@
         </w:rPr>
         <w:t>文件格式说明</w:t>
       </w:r>
-      <w:bookmarkEnd w:id="23"/>
+      <w:bookmarkEnd w:id="27"/>
     </w:p>
     <w:p>
       <w:pPr>
@@ -24541,11 +24630,6 @@
       </w:r>
     </w:p>
     <w:p>
-      <w:pPr>
-        <w:rPr>
-          <w:rFonts w:hint="eastAsia"/>
-        </w:rPr>
-      </w:pPr>
       <w:r>
         <w:rPr>
           <w:noProof/>
@@ -24859,98 +24943,6 @@
     </w:p>
     <w:p>
       <w:pPr>
-        <w:pStyle w:val="a7"/>
-        <w:numPr>
-          <w:ilvl w:val="0"/>
-          <w:numId w:val="10"/>
-        </w:numPr>
-        <w:ind w:firstLineChars="0"/>
-      </w:pPr>
-      <w:r>
-        <w:rPr>
-          <w:rFonts w:hint="eastAsia"/>
-        </w:rPr>
-        <w:t>*.rad</w:t>
-      </w:r>
-      <w:r>
-        <w:rPr>
-          <w:rFonts w:hint="eastAsia"/>
-        </w:rPr>
-        <w:t>文件：自定义的</w:t>
-      </w:r>
-      <w:r>
-        <w:rPr>
-          <w:rFonts w:hint="eastAsia"/>
-        </w:rPr>
-        <w:t>输入</w:t>
-      </w:r>
-      <w:r>
-        <w:rPr>
-          <w:rFonts w:hint="eastAsia"/>
-        </w:rPr>
-        <w:t>半径文件。格式如下：</w:t>
-      </w:r>
-    </w:p>
-    <w:p>
-      <w:pPr>
-        <w:pStyle w:val="a7"/>
-        <w:ind w:left="420" w:firstLineChars="0" w:firstLine="0"/>
-        <w:jc w:val="center"/>
-      </w:pPr>
-      <w:r>
-        <w:rPr>
-          <w:noProof/>
-        </w:rPr>
-        <w:lastRenderedPageBreak/>
-        <w:drawing>
-          <wp:inline distT="0" distB="0" distL="0" distR="0" wp14:anchorId="14C53BA2" wp14:editId="6D8D76A9">
-            <wp:extent cx="3627120" cy="1426845"/>
-            <wp:effectExtent l="0" t="0" r="0" b="1905"/>
-            <wp:docPr id="168" name="图片 168"/>
-            <wp:cNvGraphicFramePr>
-              <a:graphicFrameLocks xmlns:a="http://schemas.openxmlformats.org/drawingml/2006/main" noChangeAspect="1"/>
-            </wp:cNvGraphicFramePr>
-            <a:graphic xmlns:a="http://schemas.openxmlformats.org/drawingml/2006/main">
-              <a:graphicData uri="http://schemas.openxmlformats.org/drawingml/2006/picture">
-                <pic:pic xmlns:pic="http://schemas.openxmlformats.org/drawingml/2006/picture">
-                  <pic:nvPicPr>
-                    <pic:cNvPr id="0" name="Picture 12"/>
-                    <pic:cNvPicPr>
-                      <a:picLocks noChangeAspect="1" noChangeArrowheads="1"/>
-                    </pic:cNvPicPr>
-                  </pic:nvPicPr>
-                  <pic:blipFill>
-                    <a:blip r:embed="rId26">
-                      <a:extLst>
-                        <a:ext uri="{28A0092B-C50C-407E-A947-70E740481C1C}">
-                          <a14:useLocalDpi xmlns:a14="http://schemas.microsoft.com/office/drawing/2010/main" val="0"/>
-                        </a:ext>
-                      </a:extLst>
-                    </a:blip>
-                    <a:srcRect/>
-                    <a:stretch>
-                      <a:fillRect/>
-                    </a:stretch>
-                  </pic:blipFill>
-                  <pic:spPr bwMode="auto">
-                    <a:xfrm>
-                      <a:off x="0" y="0"/>
-                      <a:ext cx="3627120" cy="1426845"/>
-                    </a:xfrm>
-                    <a:prstGeom prst="rect">
-                      <a:avLst/>
-                    </a:prstGeom>
-                    <a:noFill/>
-                  </pic:spPr>
-                </pic:pic>
-              </a:graphicData>
-            </a:graphic>
-          </wp:inline>
-        </w:drawing>
-      </w:r>
-    </w:p>
-    <w:p>
-      <w:pPr>
         <w:pStyle w:val="20"/>
         <w:numPr>
           <w:ilvl w:val="0"/>
@@ -24958,7 +24950,7 @@
         </w:numPr>
         <w:ind w:leftChars="0" w:right="210"/>
       </w:pPr>
-      <w:bookmarkStart w:id="24" w:name="_Toc13225506"/>
+      <w:bookmarkStart w:id="28" w:name="_Toc13474745"/>
       <w:r>
         <w:t>CAVD</w:t>
       </w:r>
@@ -24971,7 +24963,7 @@
         </w:rPr>
         <w:t>接口说明</w:t>
       </w:r>
-      <w:bookmarkEnd w:id="24"/>
+      <w:bookmarkEnd w:id="28"/>
     </w:p>
     <w:p>
       <w:pPr>
@@ -25018,22 +25010,10 @@
         <w:t>.</w:t>
       </w:r>
       <w:r>
-        <w:t xml:space="preserve"> </w:t>
-      </w:r>
-      <w:r>
         <w:rPr>
           <w:rFonts w:hint="eastAsia"/>
         </w:rPr>
         <w:t>getIonicRadii</w:t>
-      </w:r>
-      <w:r>
-        <w:t>(</w:t>
-      </w:r>
-      <w:r>
-        <w:rPr>
-          <w:rFonts w:hint="eastAsia"/>
-        </w:rPr>
-        <w:t>)</w:t>
       </w:r>
       <w:r>
         <w:rPr>
@@ -25064,6 +25044,7 @@
         <w:rPr>
           <w:bCs/>
         </w:rPr>
+        <w:lastRenderedPageBreak/>
         <w:t>cavd</w:t>
       </w:r>
       <w:r>
@@ -25071,13 +25052,6 @@
           <w:bCs/>
         </w:rPr>
         <w:t>.BIComputation</w:t>
-      </w:r>
-      <w:r>
-        <w:rPr>
-          <w:rFonts w:hint="eastAsia"/>
-          <w:bCs/>
-        </w:rPr>
-        <w:t>()</w:t>
       </w:r>
       <w:r>
         <w:rPr>
@@ -25144,27 +25118,7 @@
         <w:rPr>
           <w:bCs/>
         </w:rPr>
-        <w:t xml:space="preserve"> </w:t>
-      </w:r>
-      <w:r>
-        <w:rPr>
-          <w:bCs/>
-        </w:rPr>
         <w:t>ConnValListCom</w:t>
-      </w:r>
-      <w:r>
-        <w:rPr>
-          <w:rFonts w:hint="eastAsia"/>
-          <w:bCs/>
-        </w:rPr>
-        <w:t xml:space="preserve"> </w:t>
-      </w:r>
-      <w:r>
-        <w:rPr>
-          <w:rFonts w:hint="eastAsia"/>
-          <w:bCs/>
-        </w:rPr>
-        <w:t>()</w:t>
       </w:r>
       <w:r>
         <w:rPr>
@@ -25324,16 +25278,20 @@
           <w:szCs w:val="32"/>
         </w:rPr>
       </w:pPr>
-      <w:bookmarkStart w:id="25" w:name="_Toc524090681"/>
-      <w:bookmarkStart w:id="26" w:name="_Toc528150311"/>
-      <w:bookmarkStart w:id="27" w:name="_Toc528150388"/>
-      <w:bookmarkStart w:id="28" w:name="_Toc13225482"/>
-      <w:bookmarkStart w:id="29" w:name="_Toc13225507"/>
-      <w:bookmarkEnd w:id="25"/>
-      <w:bookmarkEnd w:id="26"/>
-      <w:bookmarkEnd w:id="27"/>
-      <w:bookmarkEnd w:id="28"/>
+      <w:bookmarkStart w:id="29" w:name="_Toc524090681"/>
+      <w:bookmarkStart w:id="30" w:name="_Toc528150311"/>
+      <w:bookmarkStart w:id="31" w:name="_Toc528150388"/>
+      <w:bookmarkStart w:id="32" w:name="_Toc13225482"/>
+      <w:bookmarkStart w:id="33" w:name="_Toc13225507"/>
+      <w:bookmarkStart w:id="34" w:name="_Toc13474618"/>
+      <w:bookmarkStart w:id="35" w:name="_Toc13474746"/>
       <w:bookmarkEnd w:id="29"/>
+      <w:bookmarkEnd w:id="30"/>
+      <w:bookmarkEnd w:id="31"/>
+      <w:bookmarkEnd w:id="32"/>
+      <w:bookmarkEnd w:id="33"/>
+      <w:bookmarkEnd w:id="34"/>
+      <w:bookmarkEnd w:id="35"/>
     </w:p>
     <w:p>
       <w:pPr>
@@ -25344,7 +25302,7 @@
         </w:numPr>
         <w:ind w:leftChars="0" w:right="210"/>
       </w:pPr>
-      <w:bookmarkStart w:id="30" w:name="_Toc13225508"/>
+      <w:bookmarkStart w:id="36" w:name="_Toc13474747"/>
       <w:r>
         <w:rPr>
           <w:rFonts w:hint="eastAsia"/>
@@ -25358,9 +25316,12 @@
         <w:t>.</w:t>
       </w:r>
       <w:r>
-        <w:t>EffectiveRadCom</w:t>
-      </w:r>
-      <w:bookmarkEnd w:id="30"/>
+        <w:rPr>
+          <w:rFonts w:hint="eastAsia"/>
+        </w:rPr>
+        <w:t>getIonicRadii</w:t>
+      </w:r>
+      <w:bookmarkEnd w:id="36"/>
     </w:p>
     <w:p>
       <w:r>
@@ -25553,12 +25514,12 @@
         </w:rPr>
         <w:t>信息的</w:t>
       </w:r>
-      <w:hyperlink r:id="rId27" w:history="1">
+      <w:hyperlink r:id="rId26" w:history="1">
         <w:r>
           <w:t>cif</w:t>
         </w:r>
       </w:hyperlink>
-      <w:hyperlink r:id="rId28" w:history="1">
+      <w:hyperlink r:id="rId27" w:history="1">
         <w:r>
           <w:rPr>
             <w:rFonts w:hint="eastAsia"/>
@@ -25845,7 +25806,7 @@
                     <pic:cNvPicPr/>
                   </pic:nvPicPr>
                   <pic:blipFill>
-                    <a:blip r:embed="rId29"/>
+                    <a:blip r:embed="rId28"/>
                     <a:stretch>
                       <a:fillRect/>
                     </a:stretch>
@@ -25875,7 +25836,7 @@
         </w:numPr>
         <w:ind w:left="777" w:right="210"/>
       </w:pPr>
-      <w:bookmarkStart w:id="31" w:name="_Toc13225509"/>
+      <w:bookmarkStart w:id="37" w:name="_Toc13474748"/>
       <w:r>
         <w:rPr>
           <w:rFonts w:hint="eastAsia"/>
@@ -25885,7 +25846,7 @@
       <w:r>
         <w:t>.BIComputation</w:t>
       </w:r>
-      <w:bookmarkEnd w:id="31"/>
+      <w:bookmarkEnd w:id="37"/>
     </w:p>
     <w:p>
       <w:pPr>
@@ -26110,7 +26071,6 @@
     </w:p>
     <w:p>
       <w:r>
-        <w:lastRenderedPageBreak/>
         <w:tab/>
         <w:t>filename</w:t>
       </w:r>
@@ -26581,11 +26541,50 @@
         </w:rPr>
         <w:t>信息的</w:t>
       </w:r>
-      <w:hyperlink r:id="rId30" w:history="1">
+      <w:hyperlink r:id="rId29" w:history="1">
         <w:r>
           <w:t>cif</w:t>
         </w:r>
       </w:hyperlink>
+      <w:hyperlink r:id="rId30" w:history="1">
+        <w:r>
+          <w:rPr>
+            <w:rFonts w:hint="eastAsia"/>
+          </w:rPr>
+          <w:t>文件</w:t>
+        </w:r>
+      </w:hyperlink>
+      <w:r>
+        <w:rPr>
+          <w:rFonts w:hint="eastAsia"/>
+        </w:rPr>
+        <w:t>。</w:t>
+      </w:r>
+    </w:p>
+    <w:p>
+      <w:r>
+        <w:rPr>
+          <w:rFonts w:hint="eastAsia"/>
+          <w:b/>
+          <w:bCs/>
+        </w:rPr>
+        <w:t>输出：</w:t>
+      </w:r>
+      <w:r>
+        <w:rPr>
+          <w:rFonts w:hint="eastAsia"/>
+        </w:rPr>
+        <w:t>*_origin</w:t>
+      </w:r>
+      <w:r>
+        <w:rPr>
+          <w:rFonts w:hint="eastAsia"/>
+        </w:rPr>
+        <w:t>.vasp</w:t>
+      </w:r>
+      <w:r>
+        <w:t xml:space="preserve"> </w:t>
+      </w:r>
       <w:hyperlink r:id="rId31" w:history="1">
         <w:r>
           <w:rPr>
@@ -26598,147 +26597,109 @@
         <w:rPr>
           <w:rFonts w:hint="eastAsia"/>
         </w:rPr>
-        <w:t>。</w:t>
-      </w:r>
-    </w:p>
-    <w:p>
+        <w:t>，</w:t>
+      </w:r>
+      <w:r>
+        <w:rPr>
+          <w:rFonts w:hint="eastAsia"/>
+        </w:rPr>
+        <w:t>*_selected.vasp</w:t>
+      </w:r>
+      <w:r>
+        <w:rPr>
+          <w:rFonts w:hint="eastAsia"/>
+        </w:rPr>
+        <w:t>文件。</w:t>
+      </w:r>
+    </w:p>
+    <w:p>
+      <w:pPr>
+        <w:rPr>
+          <w:bCs/>
+        </w:rPr>
+      </w:pPr>
       <w:r>
         <w:rPr>
           <w:rFonts w:hint="eastAsia"/>
           <w:b/>
+        </w:rPr>
+        <w:t>示例：</w:t>
+      </w:r>
+      <w:r>
+        <w:rPr>
+          <w:rFonts w:hint="eastAsia"/>
           <w:bCs/>
         </w:rPr>
-        <w:t>输出：</w:t>
-      </w:r>
-      <w:r>
-        <w:rPr>
-          <w:rFonts w:hint="eastAsia"/>
-        </w:rPr>
-        <w:t>*_origin</w:t>
-      </w:r>
-      <w:r>
-        <w:rPr>
-          <w:rFonts w:hint="eastAsia"/>
-        </w:rPr>
-        <w:t>.vasp</w:t>
-      </w:r>
-      <w:r>
-        <w:t xml:space="preserve"> </w:t>
-      </w:r>
-      <w:hyperlink r:id="rId32" w:history="1">
-        <w:r>
-          <w:rPr>
-            <w:rFonts w:hint="eastAsia"/>
-          </w:rPr>
-          <w:t>文件</w:t>
-        </w:r>
-      </w:hyperlink>
-      <w:r>
-        <w:rPr>
-          <w:rFonts w:hint="eastAsia"/>
-        </w:rPr>
-        <w:t>，</w:t>
-      </w:r>
-      <w:r>
-        <w:rPr>
-          <w:rFonts w:hint="eastAsia"/>
-        </w:rPr>
-        <w:t>*_selected.vasp</w:t>
-      </w:r>
-      <w:r>
-        <w:rPr>
-          <w:rFonts w:hint="eastAsia"/>
-        </w:rPr>
-        <w:t>文件。</w:t>
-      </w:r>
-    </w:p>
-    <w:p>
-      <w:pPr>
+        <w:t>计算</w:t>
+      </w:r>
+      <w:r>
+        <w:rPr>
+          <w:rFonts w:hint="eastAsia"/>
+        </w:rPr>
+        <w:t>icsd_</w:t>
+      </w:r>
+      <w:r>
+        <w:t>16713.</w:t>
+      </w:r>
+      <w:r>
+        <w:rPr>
+          <w:rFonts w:hint="eastAsia"/>
+        </w:rPr>
+        <w:t>ci</w:t>
+      </w:r>
+      <w:r>
         <w:rPr>
           <w:bCs/>
         </w:rPr>
-      </w:pPr>
-      <w:r>
-        <w:rPr>
-          <w:rFonts w:hint="eastAsia"/>
-          <w:b/>
-        </w:rPr>
-        <w:t>示例：</w:t>
+        <w:t>f</w:t>
       </w:r>
       <w:r>
         <w:rPr>
           <w:rFonts w:hint="eastAsia"/>
           <w:bCs/>
         </w:rPr>
-        <w:t>计算</w:t>
-      </w:r>
-      <w:r>
-        <w:rPr>
-          <w:rFonts w:hint="eastAsia"/>
-        </w:rPr>
-        <w:t>icsd_</w:t>
-      </w:r>
-      <w:r>
-        <w:t>16713.</w:t>
-      </w:r>
-      <w:r>
-        <w:rPr>
-          <w:rFonts w:hint="eastAsia"/>
-        </w:rPr>
-        <w:t>ci</w:t>
+        <w:t>结构中</w:t>
       </w:r>
       <w:r>
         <w:rPr>
           <w:bCs/>
         </w:rPr>
-        <w:t>f</w:t>
+        <w:t>Li</w:t>
       </w:r>
       <w:r>
         <w:rPr>
           <w:rFonts w:hint="eastAsia"/>
           <w:bCs/>
         </w:rPr>
-        <w:t>结构中</w:t>
-      </w:r>
-      <w:r>
-        <w:rPr>
+        <w:t>离子迁移过程中的瓶颈和间隙。使用</w:t>
+      </w:r>
+      <w:r>
+        <w:rPr>
+          <w:rFonts w:hint="eastAsia"/>
           <w:bCs/>
         </w:rPr>
-        <w:t>Li</w:t>
+        <w:t>考虑半径</w:t>
       </w:r>
       <w:r>
         <w:rPr>
           <w:rFonts w:hint="eastAsia"/>
           <w:bCs/>
         </w:rPr>
-        <w:t>离子迁移过程中的瓶颈和间隙。使用</w:t>
+        <w:t>的</w:t>
       </w:r>
       <w:r>
         <w:rPr>
           <w:rFonts w:hint="eastAsia"/>
           <w:bCs/>
         </w:rPr>
-        <w:t>考虑半径</w:t>
+        <w:t>Voronoi</w:t>
       </w:r>
       <w:r>
         <w:rPr>
           <w:rFonts w:hint="eastAsia"/>
           <w:bCs/>
         </w:rPr>
-        <w:t>的</w:t>
-      </w:r>
-      <w:r>
-        <w:rPr>
-          <w:rFonts w:hint="eastAsia"/>
-          <w:bCs/>
-        </w:rPr>
-        <w:t>Voronoi</w:t>
-      </w:r>
-      <w:r>
-        <w:rPr>
-          <w:rFonts w:hint="eastAsia"/>
-          <w:bCs/>
-        </w:rPr>
+        <w:lastRenderedPageBreak/>
         <w:t>算法</w:t>
       </w:r>
       <w:r>
@@ -27127,7 +27088,7 @@
                     <pic:cNvPicPr/>
                   </pic:nvPicPr>
                   <pic:blipFill>
-                    <a:blip r:embed="rId33"/>
+                    <a:blip r:embed="rId32"/>
                     <a:stretch>
                       <a:fillRect/>
                     </a:stretch>
@@ -27220,12 +27181,11 @@
         </w:numPr>
         <w:ind w:left="777" w:right="210"/>
       </w:pPr>
-      <w:bookmarkStart w:id="32" w:name="_Toc13225510"/>
-      <w:r>
-        <w:rPr>
-          <w:rFonts w:hint="eastAsia"/>
-        </w:rPr>
-        <w:lastRenderedPageBreak/>
+      <w:bookmarkStart w:id="38" w:name="_Toc13474749"/>
+      <w:r>
+        <w:rPr>
+          <w:rFonts w:hint="eastAsia"/>
+        </w:rPr>
         <w:t>cavd</w:t>
       </w:r>
       <w:r>
@@ -27235,12 +27195,9 @@
         <w:t>.</w:t>
       </w:r>
       <w:r>
-        <w:t xml:space="preserve"> </w:t>
-      </w:r>
-      <w:r>
         <w:t>ConnValListCom</w:t>
       </w:r>
-      <w:bookmarkEnd w:id="32"/>
+      <w:bookmarkEnd w:id="38"/>
     </w:p>
     <w:p>
       <w:r>
@@ -27719,17 +27676,43 @@
         </w:rPr>
         <w:t>输入：</w:t>
       </w:r>
-      <w:hyperlink r:id="rId34" w:history="1">
-        <w:r>
-          <w:t>.</w:t>
-        </w:r>
-      </w:hyperlink>
-      <w:hyperlink r:id="rId35" w:history="1">
+      <w:r>
+        <w:rPr>
+          <w:rFonts w:hint="eastAsia"/>
+        </w:rPr>
+        <w:t>包含</w:t>
+      </w:r>
+      <w:r>
+        <w:rPr>
+          <w:rFonts w:hint="eastAsia"/>
+          <w:bCs/>
+        </w:rPr>
+        <w:t>离</w:t>
+      </w:r>
+      <w:r>
+        <w:rPr>
+          <w:rFonts w:hint="eastAsia"/>
+        </w:rPr>
+        <w:t>子价态信息和位点</w:t>
+      </w:r>
+      <w:r>
+        <w:rPr>
+          <w:rFonts w:hint="eastAsia"/>
+        </w:rPr>
+        <w:t>label</w:t>
+      </w:r>
+      <w:r>
+        <w:rPr>
+          <w:rFonts w:hint="eastAsia"/>
+        </w:rPr>
+        <w:t>信息的</w:t>
+      </w:r>
+      <w:hyperlink r:id="rId33" w:history="1">
         <w:r>
           <w:t>cif</w:t>
         </w:r>
       </w:hyperlink>
-      <w:hyperlink r:id="rId36" w:history="1">
+      <w:hyperlink r:id="rId34" w:history="1">
         <w:r>
           <w:rPr>
             <w:rFonts w:hint="eastAsia"/>
@@ -27737,6 +27720,12 @@
           <w:t>文件</w:t>
         </w:r>
       </w:hyperlink>
+      <w:r>
+        <w:rPr>
+          <w:rFonts w:hint="eastAsia"/>
+        </w:rPr>
+        <w:t>。</w:t>
+      </w:r>
     </w:p>
     <w:p>
       <w:r>
@@ -27850,13 +27839,21 @@
           <w:rFonts w:hint="eastAsia"/>
           <w:bCs/>
         </w:rPr>
-        <w:t>_a, Rf_b, R</w:t>
+        <w:t xml:space="preserve">_a, Rf_b, </w:t>
       </w:r>
       <w:r>
         <w:rPr>
           <w:rFonts w:hint="eastAsia"/>
           <w:bCs/>
         </w:rPr>
+        <w:lastRenderedPageBreak/>
+        <w:t>R</w:t>
+      </w:r>
+      <w:r>
+        <w:rPr>
+          <w:rFonts w:hint="eastAsia"/>
+          <w:bCs/>
+        </w:rPr>
         <w:t>f</w:t>
       </w:r>
       <w:r>
@@ -27912,19 +27909,13 @@
         <w:rPr>
           <w:rFonts w:hint="eastAsia"/>
         </w:rPr>
-        <w:t>ci</w:t>
+        <w:t>c</w:t>
       </w:r>
       <w:r>
         <w:rPr>
           <w:bCs/>
         </w:rPr>
-        <w:t>f</w:t>
-      </w:r>
-      <w:r>
-        <w:rPr>
-          <w:bCs/>
-        </w:rPr>
-        <w:t>.cif</w:t>
+        <w:t>if</w:t>
       </w:r>
       <w:r>
         <w:rPr>
@@ -28160,7 +28151,7 @@
                     <pic:cNvPicPr/>
                   </pic:nvPicPr>
                   <pic:blipFill>
-                    <a:blip r:embed="rId37"/>
+                    <a:blip r:embed="rId35"/>
                     <a:stretch>
                       <a:fillRect/>
                     </a:stretch>
@@ -28231,7 +28222,7 @@
         </w:numPr>
         <w:ind w:left="777" w:right="210"/>
       </w:pPr>
-      <w:bookmarkStart w:id="33" w:name="_Toc13225511"/>
+      <w:bookmarkStart w:id="39" w:name="_Toc13474750"/>
       <w:r>
         <w:rPr>
           <w:rFonts w:hint="eastAsia"/>
@@ -28245,47 +28236,40 @@
         <w:t>.</w:t>
       </w:r>
       <w:r>
+        <w:rPr>
+          <w:bCs w:val="0"/>
+        </w:rPr>
+        <w:t>ChannelCom</w:t>
+      </w:r>
+      <w:bookmarkEnd w:id="39"/>
+    </w:p>
+    <w:p>
+      <w:r>
+        <w:t>def ChannelCom(filename</w:t>
+      </w:r>
+      <w:r>
+        <w:t xml:space="preserve">, </w:t>
+      </w:r>
+      <w:r>
+        <w:t>probe_rad</w:t>
+      </w:r>
+      <w:r>
+        <w:rPr>
+          <w:rFonts w:hint="eastAsia"/>
+        </w:rPr>
+        <w:t>,</w:t>
+      </w:r>
+      <w:r>
         <w:t xml:space="preserve"> </w:t>
       </w:r>
       <w:r>
-        <w:rPr>
-          <w:bCs w:val="0"/>
-        </w:rPr>
-        <w:t>ChannelCom</w:t>
-      </w:r>
-      <w:bookmarkEnd w:id="33"/>
-    </w:p>
-    <w:p>
-      <w:r>
-        <w:t>def ChannelCom(filename</w:t>
-      </w:r>
-      <w:r>
-        <w:t xml:space="preserve">, </w:t>
-      </w:r>
-      <w:r>
-        <w:t>probe_rad</w:t>
-      </w:r>
-      <w:r>
-        <w:rPr>
-          <w:rFonts w:hint="eastAsia"/>
-        </w:rPr>
+        <w:t>migrant=None, rad_flag=True, rad_dict=None</w:t>
+      </w:r>
+      <w:r>
         <w:t>,</w:t>
       </w:r>
       <w:r>
-        <w:t xml:space="preserve"> </w:t>
-      </w:r>
-      <w:r>
-        <w:t>migrant=None, rad_flag=True, rad_dict=None</w:t>
-      </w:r>
-      <w:r>
-        <w:t>,</w:t>
-      </w:r>
-      <w:r>
-        <w:t xml:space="preserve"> </w:t>
-      </w:r>
-      <w:r>
-        <w:lastRenderedPageBreak/>
-        <w:t>symprec=0.01</w:t>
+        <w:t xml:space="preserve"> symprec=0.01</w:t>
       </w:r>
       <w:r>
         <w:t>):</w:t>
@@ -28786,11 +28770,6 @@
       </w:r>
     </w:p>
     <w:p>
-      <w:pPr>
-        <w:rPr>
-          <w:rFonts w:hint="eastAsia"/>
-        </w:rPr>
-      </w:pPr>
       <w:r>
         <w:tab/>
         <w:t>symprec</w:t>
@@ -28809,22 +28788,46 @@
           <w:b/>
           <w:bCs/>
         </w:rPr>
+        <w:lastRenderedPageBreak/>
         <w:t>输入：</w:t>
       </w:r>
       <w:r>
-        <w:t xml:space="preserve"> </w:t>
-      </w:r>
-      <w:hyperlink r:id="rId38" w:history="1">
-        <w:r>
-          <w:t>.</w:t>
-        </w:r>
-      </w:hyperlink>
-      <w:hyperlink r:id="rId39" w:history="1">
+        <w:rPr>
+          <w:rFonts w:hint="eastAsia"/>
+        </w:rPr>
+        <w:t>包含</w:t>
+      </w:r>
+      <w:r>
+        <w:rPr>
+          <w:rFonts w:hint="eastAsia"/>
+          <w:bCs/>
+        </w:rPr>
+        <w:t>离</w:t>
+      </w:r>
+      <w:r>
+        <w:rPr>
+          <w:rFonts w:hint="eastAsia"/>
+        </w:rPr>
+        <w:t>子价态信息和位点</w:t>
+      </w:r>
+      <w:r>
+        <w:rPr>
+          <w:rFonts w:hint="eastAsia"/>
+        </w:rPr>
+        <w:t>label</w:t>
+      </w:r>
+      <w:r>
+        <w:rPr>
+          <w:rFonts w:hint="eastAsia"/>
+        </w:rPr>
+        <w:t>信息的</w:t>
+      </w:r>
+      <w:hyperlink r:id="rId36" w:history="1">
         <w:r>
           <w:t>cif</w:t>
         </w:r>
       </w:hyperlink>
-      <w:hyperlink r:id="rId40" w:history="1">
+      <w:hyperlink r:id="rId37" w:history="1">
         <w:r>
           <w:rPr>
             <w:rFonts w:hint="eastAsia"/>
@@ -28863,7 +28866,7 @@
       <w:r>
         <w:t xml:space="preserve"> </w:t>
       </w:r>
-      <w:hyperlink r:id="rId41" w:history="1">
+      <w:hyperlink r:id="rId38" w:history="1">
         <w:r>
           <w:rPr>
             <w:rFonts w:hint="eastAsia"/>
@@ -29047,6 +29050,9 @@
         <w:tab/>
       </w:r>
       <w:r>
+        <w:t xml:space="preserve">dims = </w:t>
+      </w:r>
+      <w:r>
         <w:t>cavd.ChannelCom</w:t>
       </w:r>
       <w:r>
@@ -29075,11 +29081,25 @@
       </w:r>
     </w:p>
     <w:p>
-      <w:r>
-        <w:rPr>
-          <w:rFonts w:hint="eastAsia"/>
-        </w:rPr>
+      <w:pPr>
+        <w:pBdr>
+          <w:top w:val="single" w:sz="4" w:space="1" w:color="auto"/>
+          <w:left w:val="single" w:sz="4" w:space="4" w:color="auto"/>
+          <w:bottom w:val="single" w:sz="4" w:space="1" w:color="auto"/>
+          <w:right w:val="single" w:sz="4" w:space="4" w:color="auto"/>
+        </w:pBdr>
+      </w:pPr>
+      <w:r>
         <w:tab/>
+        <w:t>print(dims)</w:t>
+      </w:r>
+    </w:p>
+    <w:p>
+      <w:r>
+        <w:rPr>
+          <w:rFonts w:hint="eastAsia"/>
+        </w:rPr>
+        <w:tab/>
       </w:r>
       <w:r>
         <w:rPr>
@@ -29094,10 +29114,10 @@
           <w:noProof/>
         </w:rPr>
         <w:drawing>
-          <wp:inline distT="0" distB="0" distL="0" distR="0" wp14:anchorId="6DE92391" wp14:editId="53B3E609">
-            <wp:extent cx="5274310" cy="2729865"/>
-            <wp:effectExtent l="0" t="0" r="2540" b="0"/>
-            <wp:docPr id="7" name="图片 7"/>
+          <wp:inline distT="0" distB="0" distL="0" distR="0" wp14:anchorId="3E344416" wp14:editId="21F17FD3">
+            <wp:extent cx="5274310" cy="2853690"/>
+            <wp:effectExtent l="0" t="0" r="2540" b="3810"/>
+            <wp:docPr id="5" name="图片 5"/>
             <wp:cNvGraphicFramePr>
               <a:graphicFrameLocks xmlns:a="http://schemas.openxmlformats.org/drawingml/2006/main" noChangeAspect="1"/>
             </wp:cNvGraphicFramePr>
@@ -29109,7 +29129,7 @@
                     <pic:cNvPicPr/>
                   </pic:nvPicPr>
                   <pic:blipFill>
-                    <a:blip r:embed="rId42"/>
+                    <a:blip r:embed="rId39"/>
                     <a:stretch>
                       <a:fillRect/>
                     </a:stretch>
@@ -29117,7 +29137,7 @@
                   <pic:spPr>
                     <a:xfrm>
                       <a:off x="0" y="0"/>
-                      <a:ext cx="5274310" cy="2729865"/>
+                      <a:ext cx="5274310" cy="2853690"/>
                     </a:xfrm>
                     <a:prstGeom prst="rect">
                       <a:avLst/>
@@ -29141,6 +29161,14 @@
         <w:rPr>
           <w:rFonts w:hint="eastAsia"/>
         </w:rPr>
+        <w:t>输出通道维度列表，并在</w:t>
+      </w:r>
+      <w:bookmarkStart w:id="40" w:name="_GoBack"/>
+      <w:bookmarkEnd w:id="40"/>
+      <w:r>
+        <w:rPr>
+          <w:rFonts w:hint="eastAsia"/>
+        </w:rPr>
         <w:t>当前目录生成</w:t>
       </w:r>
       <w:r>
@@ -29198,9 +29226,8 @@
         </w:numPr>
         <w:ind w:leftChars="0" w:right="210"/>
       </w:pPr>
-      <w:bookmarkStart w:id="34" w:name="_Toc13225512"/>
-      <w:r>
-        <w:lastRenderedPageBreak/>
+      <w:bookmarkStart w:id="41" w:name="_Toc13474751"/>
+      <w:r>
         <w:t>CAVD</w:t>
       </w:r>
       <w:r>
@@ -29212,7 +29239,7 @@
         </w:rPr>
         <w:t>使用案例</w:t>
       </w:r>
-      <w:bookmarkEnd w:id="34"/>
+      <w:bookmarkEnd w:id="41"/>
     </w:p>
     <w:p>
       <w:pPr>
@@ -29234,16 +29261,20 @@
           <w:szCs w:val="32"/>
         </w:rPr>
       </w:pPr>
-      <w:bookmarkStart w:id="35" w:name="_Toc524090693"/>
-      <w:bookmarkStart w:id="36" w:name="_Toc528150323"/>
-      <w:bookmarkStart w:id="37" w:name="_Toc528150400"/>
-      <w:bookmarkStart w:id="38" w:name="_Toc13225488"/>
-      <w:bookmarkStart w:id="39" w:name="_Toc13225513"/>
-      <w:bookmarkEnd w:id="35"/>
-      <w:bookmarkEnd w:id="36"/>
-      <w:bookmarkEnd w:id="37"/>
-      <w:bookmarkEnd w:id="38"/>
-      <w:bookmarkEnd w:id="39"/>
+      <w:bookmarkStart w:id="42" w:name="_Toc524090693"/>
+      <w:bookmarkStart w:id="43" w:name="_Toc528150323"/>
+      <w:bookmarkStart w:id="44" w:name="_Toc528150400"/>
+      <w:bookmarkStart w:id="45" w:name="_Toc13225488"/>
+      <w:bookmarkStart w:id="46" w:name="_Toc13225513"/>
+      <w:bookmarkStart w:id="47" w:name="_Toc13474624"/>
+      <w:bookmarkStart w:id="48" w:name="_Toc13474752"/>
+      <w:bookmarkEnd w:id="42"/>
+      <w:bookmarkEnd w:id="43"/>
+      <w:bookmarkEnd w:id="44"/>
+      <w:bookmarkEnd w:id="45"/>
+      <w:bookmarkEnd w:id="46"/>
+      <w:bookmarkEnd w:id="47"/>
+      <w:bookmarkEnd w:id="48"/>
     </w:p>
     <w:p>
       <w:pPr>
@@ -29254,7 +29285,7 @@
         </w:numPr>
         <w:ind w:leftChars="0" w:right="210"/>
       </w:pPr>
-      <w:bookmarkStart w:id="40" w:name="_Toc13225514"/>
+      <w:bookmarkStart w:id="49" w:name="_Toc13474753"/>
       <w:r>
         <w:rPr>
           <w:rFonts w:hint="eastAsia"/>
@@ -29267,7 +29298,7 @@
         </w:rPr>
         <w:t>icsd_16713.cif</w:t>
       </w:r>
-      <w:bookmarkEnd w:id="40"/>
+      <w:bookmarkEnd w:id="49"/>
     </w:p>
     <w:p>
       <w:pPr>
@@ -29430,6 +29461,7 @@
         </w:pBdr>
       </w:pPr>
       <w:r>
+        <w:lastRenderedPageBreak/>
         <w:t>print(Ri1,Rf1,Rif1)</w:t>
       </w:r>
     </w:p>
@@ -29823,7 +29855,6 @@
         <w:rPr>
           <w:noProof/>
         </w:rPr>
-        <w:lastRenderedPageBreak/>
         <w:drawing>
           <wp:inline distT="0" distB="0" distL="0" distR="0" wp14:anchorId="66747F54">
             <wp:extent cx="5316220" cy="1926590"/>
@@ -29842,7 +29873,7 @@
                     </pic:cNvPicPr>
                   </pic:nvPicPr>
                   <pic:blipFill>
-                    <a:blip r:embed="rId43">
+                    <a:blip r:embed="rId40">
                       <a:extLst>
                         <a:ext uri="{28A0092B-C50C-407E-A947-70E740481C1C}">
                           <a14:useLocalDpi xmlns:a14="http://schemas.microsoft.com/office/drawing/2010/main" val="0"/>
@@ -29893,6 +29924,7 @@
         <w:rPr>
           <w:noProof/>
         </w:rPr>
+        <w:lastRenderedPageBreak/>
         <w:drawing>
           <wp:inline distT="0" distB="0" distL="0" distR="0" wp14:anchorId="48781B59">
             <wp:extent cx="3127375" cy="1969135"/>
@@ -29911,7 +29943,7 @@
                     </pic:cNvPicPr>
                   </pic:nvPicPr>
                   <pic:blipFill>
-                    <a:blip r:embed="rId44">
+                    <a:blip r:embed="rId41">
                       <a:extLst>
                         <a:ext uri="{28A0092B-C50C-407E-A947-70E740481C1C}">
                           <a14:useLocalDpi xmlns:a14="http://schemas.microsoft.com/office/drawing/2010/main" val="0"/>
@@ -30009,7 +30041,7 @@
                     </pic:cNvPicPr>
                   </pic:nvPicPr>
                   <pic:blipFill>
-                    <a:blip r:embed="rId45">
+                    <a:blip r:embed="rId42">
                       <a:extLst>
                         <a:ext uri="{28A0092B-C50C-407E-A947-70E740481C1C}">
                           <a14:useLocalDpi xmlns:a14="http://schemas.microsoft.com/office/drawing/2010/main" val="0"/>
@@ -30048,7 +30080,6 @@
         <w:rPr>
           <w:noProof/>
         </w:rPr>
-        <w:lastRenderedPageBreak/>
         <w:drawing>
           <wp:inline distT="0" distB="0" distL="0" distR="0" wp14:anchorId="622AAB03">
             <wp:extent cx="5267996" cy="2626242"/>
@@ -30067,7 +30098,7 @@
                     </pic:cNvPicPr>
                   </pic:nvPicPr>
                   <pic:blipFill>
-                    <a:blip r:embed="rId46" cstate="print">
+                    <a:blip r:embed="rId43" cstate="print">
                       <a:extLst>
                         <a:ext uri="{28A0092B-C50C-407E-A947-70E740481C1C}">
                           <a14:useLocalDpi xmlns:a14="http://schemas.microsoft.com/office/drawing/2010/main" val="0"/>
@@ -30258,6 +30289,7 @@
         <w:rPr>
           <w:rFonts w:hint="eastAsia"/>
         </w:rPr>
+        <w:lastRenderedPageBreak/>
         <w:t>二维导通：</w:t>
       </w:r>
       <w:r>
@@ -30298,7 +30330,7 @@
         </w:numPr>
         <w:ind w:left="777" w:right="210"/>
       </w:pPr>
-      <w:bookmarkStart w:id="41" w:name="_Toc13225515"/>
+      <w:bookmarkStart w:id="50" w:name="_Toc13474754"/>
       <w:r>
         <w:rPr>
           <w:rFonts w:hint="eastAsia"/>
@@ -30317,7 +30349,7 @@
         </w:rPr>
         <w:t>的化合物</w:t>
       </w:r>
-      <w:bookmarkEnd w:id="41"/>
+      <w:bookmarkEnd w:id="50"/>
     </w:p>
     <w:p>
       <w:pPr>
@@ -30591,7 +30623,6 @@
         </w:pBdr>
       </w:pPr>
       <w:r>
-        <w:lastRenderedPageBreak/>
         <w:t xml:space="preserve">        filenames.append(i)</w:t>
       </w:r>
     </w:p>
@@ -30836,6 +30867,7 @@
         </w:pBdr>
       </w:pPr>
       <w:r>
+        <w:lastRenderedPageBreak/>
         <w:t xml:space="preserve">    except IOError:</w:t>
       </w:r>
     </w:p>
@@ -31122,11 +31154,7 @@
         </w:pBdr>
       </w:pPr>
       <w:r>
-        <w:t xml:space="preserve">        out = filename+'\t'+"Compute radius failed when search radius information from  </w:t>
-      </w:r>
-      <w:r>
-        <w:lastRenderedPageBreak/>
-        <w:t>Shannon effective ionic radius table."+'\n'</w:t>
+        <w:t xml:space="preserve">        out = filename+'\t'+"Compute radius failed when search radius information from  Shannon effective ionic radius table."+'\n'</w:t>
       </w:r>
     </w:p>
     <w:p>
@@ -31360,6 +31388,7 @@
         </w:pBdr>
       </w:pPr>
       <w:r>
+        <w:lastRenderedPageBreak/>
         <w:t>print("All File compute completed!")</w:t>
       </w:r>
     </w:p>
@@ -36106,7 +36135,7 @@
 </file>
 
 <file path=customXml/itemProps1.xml><?xml version="1.0" encoding="utf-8"?>
-<ds:datastoreItem xmlns:ds="http://schemas.openxmlformats.org/officeDocument/2006/customXml" ds:itemID="{C120467C-9CB6-4ADA-B396-2E9E7198DCBC}">
+<ds:datastoreItem xmlns:ds="http://schemas.openxmlformats.org/officeDocument/2006/customXml" ds:itemID="{95C03199-7890-44CA-82E2-9558F7D5FE31}">
   <ds:schemaRefs>
     <ds:schemaRef ds:uri="http://schemas.openxmlformats.org/officeDocument/2006/bibliography"/>
   </ds:schemaRefs>

</xml_diff>